<commit_message>
fixed typo in PA description.
</commit_message>
<xml_diff>
--- a/homework/pa4/PA4.docx
+++ b/homework/pa4/PA4.docx
@@ -1,6 +1,6 @@
 
 <file path=word/document.xml><?xml version="1.0" encoding="utf-8"?>
-<w:document xmlns:wpc="http://schemas.microsoft.com/office/word/2010/wordprocessingCanvas" xmlns:cx="http://schemas.microsoft.com/office/drawing/2014/chartex" xmlns:cx1="http://schemas.microsoft.com/office/drawing/2015/9/8/chartex" xmlns:cx2="http://schemas.microsoft.com/office/drawing/2015/10/21/chartex" xmlns:cx3="http://schemas.microsoft.com/office/drawing/2016/5/9/chartex" xmlns:cx4="http://schemas.microsoft.com/office/drawing/2016/5/10/chartex" xmlns:cx5="http://schemas.microsoft.com/office/drawing/2016/5/11/chartex" xmlns:cx6="http://schemas.microsoft.com/office/drawing/2016/5/12/chartex" xmlns:cx7="http://schemas.microsoft.com/office/drawing/2016/5/13/chartex" xmlns:cx8="http://schemas.microsoft.com/office/drawing/2016/5/14/chartex" xmlns:mc="http://schemas.openxmlformats.org/markup-compatibility/2006" xmlns:aink="http://schemas.microsoft.com/office/drawing/2016/ink" xmlns:am3d="http://schemas.microsoft.com/office/drawing/2017/model3d" xmlns:o="urn:schemas-microsoft-com:office:office" xmlns:r="http://schemas.openxmlformats.org/officeDocument/2006/relationships" xmlns:m="http://schemas.openxmlformats.org/officeDocument/2006/math" xmlns:v="urn:schemas-microsoft-com:vml" xmlns:wp14="http://schemas.microsoft.com/office/word/2010/wordprocessingDrawing" xmlns:wp="http://schemas.openxmlformats.org/drawingml/2006/wordprocessingDrawing" xmlns:w10="urn:schemas-microsoft-com:office:word" xmlns:w="http://schemas.openxmlformats.org/wordprocessingml/2006/main" xmlns:w14="http://schemas.microsoft.com/office/word/2010/wordml" xmlns:w15="http://schemas.microsoft.com/office/word/2012/wordml" xmlns:w16cid="http://schemas.microsoft.com/office/word/2016/wordml/cid" xmlns:w16se="http://schemas.microsoft.com/office/word/2015/wordml/symex" xmlns:wpg="http://schemas.microsoft.com/office/word/2010/wordprocessingGroup" xmlns:wpi="http://schemas.microsoft.com/office/word/2010/wordprocessingInk" xmlns:wne="http://schemas.microsoft.com/office/word/2006/wordml" xmlns:wps="http://schemas.microsoft.com/office/word/2010/wordprocessingShape" mc:Ignorable="w14 w15 w16se w16cid wp14">
+<w:document xmlns:wpc="http://schemas.microsoft.com/office/word/2010/wordprocessingCanvas" xmlns:cx="http://schemas.microsoft.com/office/drawing/2014/chartex" xmlns:cx1="http://schemas.microsoft.com/office/drawing/2015/9/8/chartex" xmlns:mc="http://schemas.openxmlformats.org/markup-compatibility/2006" xmlns:o="urn:schemas-microsoft-com:office:office" xmlns:r="http://schemas.openxmlformats.org/officeDocument/2006/relationships" xmlns:m="http://schemas.openxmlformats.org/officeDocument/2006/math" xmlns:v="urn:schemas-microsoft-com:vml" xmlns:wp14="http://schemas.microsoft.com/office/word/2010/wordprocessingDrawing" xmlns:wp="http://schemas.openxmlformats.org/drawingml/2006/wordprocessingDrawing" xmlns:w10="urn:schemas-microsoft-com:office:word" xmlns:w="http://schemas.openxmlformats.org/wordprocessingml/2006/main" xmlns:w14="http://schemas.microsoft.com/office/word/2010/wordml" xmlns:w15="http://schemas.microsoft.com/office/word/2012/wordml" xmlns:w16se="http://schemas.microsoft.com/office/word/2015/wordml/symex" xmlns:wpg="http://schemas.microsoft.com/office/word/2010/wordprocessingGroup" xmlns:wpi="http://schemas.microsoft.com/office/word/2010/wordprocessingInk" xmlns:wne="http://schemas.microsoft.com/office/word/2006/wordml" xmlns:wps="http://schemas.microsoft.com/office/word/2010/wordprocessingShape" mc:Ignorable="w14 w15 w16se wp14">
   <w:body>
     <w:p>
       <w:pPr>
@@ -161,13 +161,7 @@
     </w:p>
     <w:p>
       <w:r>
-        <w:t xml:space="preserve">Using the algorithm above on the string "berries apples berries apples pears </w:t>
-      </w:r>
-      <w:r>
-        <w:t>apples</w:t>
-      </w:r>
-      <w:r>
-        <w:t>" (42 chars)</w:t>
+        <w:t>Using the algorithm above on the string "berries apples berries apples pears apples" (42 chars)</w:t>
       </w:r>
     </w:p>
     <w:p>
@@ -179,13 +173,7 @@
         </w:numPr>
       </w:pPr>
       <w:r>
-        <w:t xml:space="preserve">The frequencies of the words are berries: 2, </w:t>
-      </w:r>
-      <w:r>
-        <w:t xml:space="preserve">apples: 3, </w:t>
-      </w:r>
-      <w:r>
-        <w:t>pears: 1</w:t>
+        <w:t>The frequencies of the words are berries: 2, apples: 3, pears: 1</w:t>
       </w:r>
     </w:p>
     <w:p>
@@ -298,15 +286,7 @@
     </w:p>
     <w:p>
       <w:r>
-        <w:t>To maintain consistency across student submissions, please ensure that the encoded files have the following names: &lt;source</w:t>
-      </w:r>
-      <w:proofErr w:type="gramStart"/>
-      <w:r>
-        <w:t>&gt;.compressed.txt</w:t>
-      </w:r>
-      <w:proofErr w:type="gramEnd"/>
-      <w:r>
-        <w:t xml:space="preserve"> and &lt;source&gt;.codes.txt.  Thus, if you load in "happy.txt", your program would generate the files "happy.compressed.txt" and "happy.codes.txt."  </w:t>
+        <w:t xml:space="preserve">To maintain consistency across student submissions, please ensure that the encoded files have the following names: &lt;source&gt;.compressed.txt and &lt;source&gt;.codes.txt.  Thus, if you load in "happy.txt", your program would generate the files "happy.compressed.txt" and "happy.codes.txt."  </w:t>
       </w:r>
     </w:p>
     <w:p>
@@ -458,38 +438,8 @@
       <w:pPr>
         <w:pStyle w:val="Heading1"/>
       </w:pPr>
-      <w:r>
-        <w:t>Possible Strategy for Getting Started</w:t>
-      </w:r>
-    </w:p>
-    <w:p>
-      <w:pPr>
-        <w:pStyle w:val="ListParagraph"/>
-        <w:numPr>
-          <w:ilvl w:val="0"/>
-          <w:numId w:val="17"/>
-        </w:numPr>
-      </w:pPr>
-      <w:r>
-        <w:t>Note that you'll need a default animal whenever you start a fresh game.  I suggest something common, e.g. "dog."</w:t>
-      </w:r>
-    </w:p>
-    <w:p>
-      <w:pPr>
-        <w:pStyle w:val="ListParagraph"/>
-        <w:numPr>
-          <w:ilvl w:val="0"/>
-          <w:numId w:val="17"/>
-        </w:numPr>
-      </w:pPr>
-      <w:r>
-        <w:t xml:space="preserve">Don't worry about saving to the file.  Get the tree constructed and the guessing game working before you think about saving and loading your tree.  </w:t>
-      </w:r>
-    </w:p>
-    <w:p>
-      <w:pPr>
-        <w:pStyle w:val="Heading1"/>
-      </w:pPr>
+      <w:bookmarkStart w:id="0" w:name="_GoBack"/>
+      <w:bookmarkEnd w:id="0"/>
       <w:r>
         <w:t>Header Comment, and Formatting</w:t>
       </w:r>
@@ -671,65 +621,65 @@
         <w:pStyle w:val="Heading2"/>
       </w:pPr>
       <w:r>
+        <w:t>PA #</w:t>
+      </w:r>
+      <w:r>
+        <w:t>4</w:t>
+      </w:r>
+      <w:r>
+        <w:t xml:space="preserve"> </w:t>
+      </w:r>
+      <w:proofErr w:type="spellStart"/>
+      <w:r>
+        <w:t>Checkin</w:t>
+      </w:r>
+      <w:proofErr w:type="spellEnd"/>
+    </w:p>
+    <w:p>
+      <w:r>
+        <w:t xml:space="preserve">During lab on </w:t>
+      </w:r>
+      <w:r>
+        <w:t>10/</w:t>
+      </w:r>
+      <w:r>
+        <w:t>29</w:t>
+      </w:r>
+      <w:r>
+        <w:t xml:space="preserve">, you must demonstrate </w:t>
+      </w:r>
+      <w:r>
+        <w:t>your current progress on your assignment.</w:t>
+      </w:r>
+      <w:r>
+        <w:t xml:space="preserve">  </w:t>
+      </w:r>
+    </w:p>
+    <w:p>
+      <w:pPr>
+        <w:pStyle w:val="Heading2"/>
+      </w:pPr>
+      <w:r>
+        <w:t>Grading Criteria</w:t>
+      </w:r>
+    </w:p>
+    <w:p>
+      <w:r>
+        <w:t>Your assignment will be judged by the following criteria</w:t>
+      </w:r>
+      <w:r>
+        <w:t xml:space="preserve"> (normalized to 100 points)</w:t>
+      </w:r>
+      <w:r>
+        <w:t>:</w:t>
+      </w:r>
+    </w:p>
+    <w:p>
+      <w:pPr>
+        <w:pStyle w:val="Heading3"/>
+      </w:pPr>
+      <w:r>
         <w:lastRenderedPageBreak/>
-        <w:t>PA #</w:t>
-      </w:r>
-      <w:r>
-        <w:t>4</w:t>
-      </w:r>
-      <w:r>
-        <w:t xml:space="preserve"> </w:t>
-      </w:r>
-      <w:proofErr w:type="spellStart"/>
-      <w:r>
-        <w:t>Checkin</w:t>
-      </w:r>
-      <w:proofErr w:type="spellEnd"/>
-    </w:p>
-    <w:p>
-      <w:r>
-        <w:t xml:space="preserve">During lab on </w:t>
-      </w:r>
-      <w:r>
-        <w:t>10/</w:t>
-      </w:r>
-      <w:r>
-        <w:t>29</w:t>
-      </w:r>
-      <w:r>
-        <w:t xml:space="preserve">, you must demonstrate </w:t>
-      </w:r>
-      <w:r>
-        <w:t>your current progress on your assignment.</w:t>
-      </w:r>
-      <w:r>
-        <w:t xml:space="preserve">  </w:t>
-      </w:r>
-    </w:p>
-    <w:p>
-      <w:pPr>
-        <w:pStyle w:val="Heading2"/>
-      </w:pPr>
-      <w:r>
-        <w:t>Grading Criteria</w:t>
-      </w:r>
-    </w:p>
-    <w:p>
-      <w:r>
-        <w:t>Your assignment will be judged by the following criteria</w:t>
-      </w:r>
-      <w:r>
-        <w:t xml:space="preserve"> (normalized to 100 points)</w:t>
-      </w:r>
-      <w:r>
-        <w:t>:</w:t>
-      </w:r>
-    </w:p>
-    <w:p>
-      <w:pPr>
-        <w:pStyle w:val="Heading3"/>
-      </w:pPr>
-      <w:r>
         <w:t>Reflection essay (</w:t>
       </w:r>
       <w:r>
@@ -855,8 +805,6 @@
       <w:r>
         <w:t>Your program can correctly decode a file.</w:t>
       </w:r>
-      <w:bookmarkStart w:id="0" w:name="_GoBack"/>
-      <w:bookmarkEnd w:id="0"/>
     </w:p>
     <w:sectPr>
       <w:pgSz w:w="12240" w:h="15840"/>
@@ -869,7 +817,7 @@
 </file>
 
 <file path=word/numbering.xml><?xml version="1.0" encoding="utf-8"?>
-<w:numbering xmlns:wpc="http://schemas.microsoft.com/office/word/2010/wordprocessingCanvas" xmlns:cx="http://schemas.microsoft.com/office/drawing/2014/chartex" xmlns:cx1="http://schemas.microsoft.com/office/drawing/2015/9/8/chartex" xmlns:cx2="http://schemas.microsoft.com/office/drawing/2015/10/21/chartex" xmlns:cx3="http://schemas.microsoft.com/office/drawing/2016/5/9/chartex" xmlns:cx4="http://schemas.microsoft.com/office/drawing/2016/5/10/chartex" xmlns:cx5="http://schemas.microsoft.com/office/drawing/2016/5/11/chartex" xmlns:cx6="http://schemas.microsoft.com/office/drawing/2016/5/12/chartex" xmlns:cx7="http://schemas.microsoft.com/office/drawing/2016/5/13/chartex" xmlns:cx8="http://schemas.microsoft.com/office/drawing/2016/5/14/chartex" xmlns:mc="http://schemas.openxmlformats.org/markup-compatibility/2006" xmlns:aink="http://schemas.microsoft.com/office/drawing/2016/ink" xmlns:am3d="http://schemas.microsoft.com/office/drawing/2017/model3d" xmlns:o="urn:schemas-microsoft-com:office:office" xmlns:r="http://schemas.openxmlformats.org/officeDocument/2006/relationships" xmlns:m="http://schemas.openxmlformats.org/officeDocument/2006/math" xmlns:v="urn:schemas-microsoft-com:vml" xmlns:wp14="http://schemas.microsoft.com/office/word/2010/wordprocessingDrawing" xmlns:wp="http://schemas.openxmlformats.org/drawingml/2006/wordprocessingDrawing" xmlns:w10="urn:schemas-microsoft-com:office:word" xmlns:w="http://schemas.openxmlformats.org/wordprocessingml/2006/main" xmlns:w14="http://schemas.microsoft.com/office/word/2010/wordml" xmlns:w15="http://schemas.microsoft.com/office/word/2012/wordml" xmlns:w16cid="http://schemas.microsoft.com/office/word/2016/wordml/cid" xmlns:w16se="http://schemas.microsoft.com/office/word/2015/wordml/symex" xmlns:wpg="http://schemas.microsoft.com/office/word/2010/wordprocessingGroup" xmlns:wpi="http://schemas.microsoft.com/office/word/2010/wordprocessingInk" xmlns:wne="http://schemas.microsoft.com/office/word/2006/wordml" xmlns:wps="http://schemas.microsoft.com/office/word/2010/wordprocessingShape" mc:Ignorable="w14 w15 w16se w16cid wp14">
+<w:numbering xmlns:wpc="http://schemas.microsoft.com/office/word/2010/wordprocessingCanvas" xmlns:cx="http://schemas.microsoft.com/office/drawing/2014/chartex" xmlns:cx1="http://schemas.microsoft.com/office/drawing/2015/9/8/chartex" xmlns:mc="http://schemas.openxmlformats.org/markup-compatibility/2006" xmlns:o="urn:schemas-microsoft-com:office:office" xmlns:r="http://schemas.openxmlformats.org/officeDocument/2006/relationships" xmlns:m="http://schemas.openxmlformats.org/officeDocument/2006/math" xmlns:v="urn:schemas-microsoft-com:vml" xmlns:wp14="http://schemas.microsoft.com/office/word/2010/wordprocessingDrawing" xmlns:wp="http://schemas.openxmlformats.org/drawingml/2006/wordprocessingDrawing" xmlns:w10="urn:schemas-microsoft-com:office:word" xmlns:w="http://schemas.openxmlformats.org/wordprocessingml/2006/main" xmlns:w14="http://schemas.microsoft.com/office/word/2010/wordml" xmlns:w15="http://schemas.microsoft.com/office/word/2012/wordml" xmlns:w16se="http://schemas.microsoft.com/office/word/2015/wordml/symex" xmlns:wpg="http://schemas.microsoft.com/office/word/2010/wordprocessingGroup" xmlns:wpi="http://schemas.microsoft.com/office/word/2010/wordprocessingInk" xmlns:wne="http://schemas.microsoft.com/office/word/2006/wordml" xmlns:wps="http://schemas.microsoft.com/office/word/2010/wordprocessingShape" mc:Ignorable="w14 w15 w16se wp14">
   <w:abstractNum w:abstractNumId="0" w15:restartNumberingAfterBreak="0">
     <w:nsid w:val="03C25BA2"/>
     <w:multiLevelType w:val="hybridMultilevel"/>
@@ -3645,7 +3593,7 @@
 </file>
 
 <file path=word/styles.xml><?xml version="1.0" encoding="utf-8"?>
-<w:styles xmlns:mc="http://schemas.openxmlformats.org/markup-compatibility/2006" xmlns:r="http://schemas.openxmlformats.org/officeDocument/2006/relationships" xmlns:w="http://schemas.openxmlformats.org/wordprocessingml/2006/main" xmlns:w14="http://schemas.microsoft.com/office/word/2010/wordml" xmlns:w15="http://schemas.microsoft.com/office/word/2012/wordml" xmlns:w16cid="http://schemas.microsoft.com/office/word/2016/wordml/cid" xmlns:w16se="http://schemas.microsoft.com/office/word/2015/wordml/symex" mc:Ignorable="w14 w15 w16se w16cid">
+<w:styles xmlns:mc="http://schemas.openxmlformats.org/markup-compatibility/2006" xmlns:r="http://schemas.openxmlformats.org/officeDocument/2006/relationships" xmlns:w="http://schemas.openxmlformats.org/wordprocessingml/2006/main" xmlns:w14="http://schemas.microsoft.com/office/word/2010/wordml" xmlns:w15="http://schemas.microsoft.com/office/word/2012/wordml" xmlns:w16se="http://schemas.microsoft.com/office/word/2015/wordml/symex" mc:Ignorable="w14 w15 w16se">
   <w:docDefaults>
     <w:rPrDefault>
       <w:rPr>
@@ -3661,7 +3609,7 @@
       </w:pPr>
     </w:pPrDefault>
   </w:docDefaults>
-  <w:latentStyles w:defLockedState="0" w:defUIPriority="99" w:defSemiHidden="0" w:defUnhideWhenUsed="0" w:defQFormat="0" w:count="375">
+  <w:latentStyles w:defLockedState="0" w:defUIPriority="99" w:defSemiHidden="0" w:defUnhideWhenUsed="0" w:defQFormat="0" w:count="371">
     <w:lsdException w:name="Normal" w:uiPriority="0" w:qFormat="1"/>
     <w:lsdException w:name="heading 1" w:uiPriority="9" w:qFormat="1"/>
     <w:lsdException w:name="heading 2" w:semiHidden="1" w:uiPriority="9" w:unhideWhenUsed="1" w:qFormat="1"/>
@@ -4033,10 +3981,6 @@
     <w:lsdException w:name="List Table 5 Dark Accent 6" w:uiPriority="50"/>
     <w:lsdException w:name="List Table 6 Colorful Accent 6" w:uiPriority="51"/>
     <w:lsdException w:name="List Table 7 Colorful Accent 6" w:uiPriority="52"/>
-    <w:lsdException w:name="Mention" w:semiHidden="1" w:unhideWhenUsed="1"/>
-    <w:lsdException w:name="Smart Hyperlink" w:semiHidden="1" w:unhideWhenUsed="1"/>
-    <w:lsdException w:name="Hashtag" w:semiHidden="1" w:unhideWhenUsed="1"/>
-    <w:lsdException w:name="Unresolved Mention" w:semiHidden="1" w:unhideWhenUsed="1"/>
   </w:latentStyles>
   <w:style w:type="paragraph" w:default="1" w:styleId="Normal">
     <w:name w:val="Normal"/>

</xml_diff>

<commit_message>
updated typo in pa4
</commit_message>
<xml_diff>
--- a/homework/pa4/PA4.docx
+++ b/homework/pa4/PA4.docx
@@ -1,6 +1,6 @@
 
 <file path=word/document.xml><?xml version="1.0" encoding="utf-8"?>
-<w:document xmlns:wpc="http://schemas.microsoft.com/office/word/2010/wordprocessingCanvas" xmlns:cx="http://schemas.microsoft.com/office/drawing/2014/chartex" xmlns:cx1="http://schemas.microsoft.com/office/drawing/2015/9/8/chartex" xmlns:cx2="http://schemas.microsoft.com/office/drawing/2015/10/21/chartex" xmlns:cx3="http://schemas.microsoft.com/office/drawing/2016/5/9/chartex" xmlns:cx4="http://schemas.microsoft.com/office/drawing/2016/5/10/chartex" xmlns:cx5="http://schemas.microsoft.com/office/drawing/2016/5/11/chartex" xmlns:cx6="http://schemas.microsoft.com/office/drawing/2016/5/12/chartex" xmlns:cx7="http://schemas.microsoft.com/office/drawing/2016/5/13/chartex" xmlns:cx8="http://schemas.microsoft.com/office/drawing/2016/5/14/chartex" xmlns:mc="http://schemas.openxmlformats.org/markup-compatibility/2006" xmlns:aink="http://schemas.microsoft.com/office/drawing/2016/ink" xmlns:am3d="http://schemas.microsoft.com/office/drawing/2017/model3d" xmlns:o="urn:schemas-microsoft-com:office:office" xmlns:r="http://schemas.openxmlformats.org/officeDocument/2006/relationships" xmlns:m="http://schemas.openxmlformats.org/officeDocument/2006/math" xmlns:v="urn:schemas-microsoft-com:vml" xmlns:wp14="http://schemas.microsoft.com/office/word/2010/wordprocessingDrawing" xmlns:wp="http://schemas.openxmlformats.org/drawingml/2006/wordprocessingDrawing" xmlns:w10="urn:schemas-microsoft-com:office:word" xmlns:w="http://schemas.openxmlformats.org/wordprocessingml/2006/main" xmlns:w14="http://schemas.microsoft.com/office/word/2010/wordml" xmlns:w15="http://schemas.microsoft.com/office/word/2012/wordml" xmlns:w16cid="http://schemas.microsoft.com/office/word/2016/wordml/cid" xmlns:w16se="http://schemas.microsoft.com/office/word/2015/wordml/symex" xmlns:wpg="http://schemas.microsoft.com/office/word/2010/wordprocessingGroup" xmlns:wpi="http://schemas.microsoft.com/office/word/2010/wordprocessingInk" xmlns:wne="http://schemas.microsoft.com/office/word/2006/wordml" xmlns:wps="http://schemas.microsoft.com/office/word/2010/wordprocessingShape" mc:Ignorable="w14 w15 w16se w16cid wp14">
+<w:document xmlns:wpc="http://schemas.microsoft.com/office/word/2010/wordprocessingCanvas" xmlns:cx="http://schemas.microsoft.com/office/drawing/2014/chartex" xmlns:cx1="http://schemas.microsoft.com/office/drawing/2015/9/8/chartex" xmlns:mc="http://schemas.openxmlformats.org/markup-compatibility/2006" xmlns:o="urn:schemas-microsoft-com:office:office" xmlns:r="http://schemas.openxmlformats.org/officeDocument/2006/relationships" xmlns:m="http://schemas.openxmlformats.org/officeDocument/2006/math" xmlns:v="urn:schemas-microsoft-com:vml" xmlns:wp14="http://schemas.microsoft.com/office/word/2010/wordprocessingDrawing" xmlns:wp="http://schemas.openxmlformats.org/drawingml/2006/wordprocessingDrawing" xmlns:w10="urn:schemas-microsoft-com:office:word" xmlns:w="http://schemas.openxmlformats.org/wordprocessingml/2006/main" xmlns:w14="http://schemas.microsoft.com/office/word/2010/wordml" xmlns:w15="http://schemas.microsoft.com/office/word/2012/wordml" xmlns:w16se="http://schemas.microsoft.com/office/word/2015/wordml/symex" xmlns:wpg="http://schemas.microsoft.com/office/word/2010/wordprocessingGroup" xmlns:wpi="http://schemas.microsoft.com/office/word/2010/wordprocessingInk" xmlns:wne="http://schemas.microsoft.com/office/word/2006/wordml" xmlns:wps="http://schemas.microsoft.com/office/word/2010/wordprocessingShape" mc:Ignorable="w14 w15 w16se wp14">
   <w:body>
     <w:p>
       <w:pPr>
@@ -35,8 +35,6 @@
       <w:r>
         <w:t xml:space="preserve"> "yes/no" animal guessing game using a binary tree.  In this scenario, each tree node represents a question with the left child representing the response to a "no" and the right child representing the response to a "yes."  In building this structure, you will find that you can quickly build an "intelligent" guesser.  Here's the basic flow of the game:</w:t>
       </w:r>
-      <w:bookmarkStart w:id="0" w:name="_GoBack"/>
-      <w:bookmarkEnd w:id="0"/>
     </w:p>
     <w:p>
       <w:pPr>
@@ -636,16 +634,8 @@
               <w:rPr>
                 <w:rFonts w:ascii="Consolas" w:hAnsi="Consolas"/>
               </w:rPr>
-              <w:t xml:space="preserve">What is a yes/no question that I can use to differentiate between a dog and a </w:t>
-            </w:r>
-            <w:proofErr w:type="gramStart"/>
-            <w:r>
-              <w:rPr>
-                <w:rFonts w:ascii="Consolas" w:hAnsi="Consolas"/>
-              </w:rPr>
-              <w:t>bird?:</w:t>
-            </w:r>
-            <w:proofErr w:type="gramEnd"/>
+              <w:t>What is a yes/no question that I can use to differentiate between a dog and a bird?:</w:t>
+            </w:r>
           </w:p>
           <w:p>
             <w:pPr>
@@ -670,21 +660,7 @@
               <w:rPr>
                 <w:rFonts w:ascii="Consolas" w:hAnsi="Consolas"/>
               </w:rPr>
-              <w:t xml:space="preserve">Is the answer to this question yes or </w:t>
-            </w:r>
-            <w:proofErr w:type="gramStart"/>
-            <w:r>
-              <w:rPr>
-                <w:rFonts w:ascii="Consolas" w:hAnsi="Consolas"/>
-              </w:rPr>
-              <w:t>no?:</w:t>
-            </w:r>
-            <w:proofErr w:type="gramEnd"/>
-            <w:r>
-              <w:rPr>
-                <w:rFonts w:ascii="Consolas" w:hAnsi="Consolas"/>
-              </w:rPr>
-              <w:t xml:space="preserve"> yes</w:t>
+              <w:t>Is the answer to this question yes or no?: yes</w:t>
             </w:r>
           </w:p>
           <w:p>
@@ -788,6 +764,14 @@
               </w:rPr>
               <w:t>): y</w:t>
             </w:r>
+            <w:r>
+              <w:rPr>
+                <w:rFonts w:ascii="Consolas" w:hAnsi="Consolas"/>
+              </w:rPr>
+              <w:t>es</w:t>
+            </w:r>
+            <w:bookmarkStart w:id="0" w:name="_GoBack"/>
+            <w:bookmarkEnd w:id="0"/>
           </w:p>
           <w:p>
             <w:pPr>
@@ -864,16 +848,8 @@
               <w:rPr>
                 <w:rFonts w:ascii="Consolas" w:hAnsi="Consolas"/>
               </w:rPr>
-              <w:t xml:space="preserve">What is a yes/no question that I can use to differentiate between a dog and a </w:t>
-            </w:r>
-            <w:proofErr w:type="gramStart"/>
-            <w:r>
-              <w:rPr>
-                <w:rFonts w:ascii="Consolas" w:hAnsi="Consolas"/>
-              </w:rPr>
-              <w:t>cat?:</w:t>
-            </w:r>
-            <w:proofErr w:type="gramEnd"/>
+              <w:t>What is a yes/no question that I can use to differentiate between a dog and a cat?:</w:t>
+            </w:r>
           </w:p>
           <w:p>
             <w:pPr>
@@ -898,21 +874,7 @@
               <w:rPr>
                 <w:rFonts w:ascii="Consolas" w:hAnsi="Consolas"/>
               </w:rPr>
-              <w:t xml:space="preserve">Is the answer to this question yes or </w:t>
-            </w:r>
-            <w:proofErr w:type="gramStart"/>
-            <w:r>
-              <w:rPr>
-                <w:rFonts w:ascii="Consolas" w:hAnsi="Consolas"/>
-              </w:rPr>
-              <w:t>no?:</w:t>
-            </w:r>
-            <w:proofErr w:type="gramEnd"/>
-            <w:r>
-              <w:rPr>
-                <w:rFonts w:ascii="Consolas" w:hAnsi="Consolas"/>
-              </w:rPr>
-              <w:t xml:space="preserve"> yes</w:t>
+              <w:t>Is the answer to this question yes or no?: yes</w:t>
             </w:r>
           </w:p>
           <w:p>
@@ -955,15 +917,7 @@
     </w:p>
     <w:p>
       <w:r>
-        <w:t xml:space="preserve">There is no starter code provided for this project – you are free to implement the program however you see best.  That being said, it might be useful for you to reuse my </w:t>
-      </w:r>
-      <w:proofErr w:type="spellStart"/>
-      <w:r>
-        <w:t>BinaryNode</w:t>
-      </w:r>
-      <w:proofErr w:type="spellEnd"/>
-      <w:r>
-        <w:t xml:space="preserve"> class as it provides a solid foundation for any binary tree.  </w:t>
+        <w:t xml:space="preserve">There is no starter code provided for this project – you are free to implement the program however you see best.  That being said, it might be useful for you to reuse my BinaryNode class as it provides a solid foundation for any binary tree.  </w:t>
       </w:r>
     </w:p>
     <w:p>
@@ -1193,13 +1147,8 @@
         <w:t>4</w:t>
       </w:r>
       <w:r>
-        <w:t xml:space="preserve"> </w:t>
-      </w:r>
-      <w:proofErr w:type="spellStart"/>
-      <w:r>
-        <w:t>Checkin</w:t>
-      </w:r>
-      <w:proofErr w:type="spellEnd"/>
+        <w:t xml:space="preserve"> Checkin</w:t>
+      </w:r>
     </w:p>
     <w:p>
       <w:r>
@@ -1268,15 +1217,7 @@
         <w:pStyle w:val="Heading3"/>
       </w:pPr>
       <w:r>
-        <w:t xml:space="preserve">PA </w:t>
-      </w:r>
-      <w:proofErr w:type="spellStart"/>
-      <w:r>
-        <w:t>Checkin</w:t>
-      </w:r>
-      <w:proofErr w:type="spellEnd"/>
-      <w:r>
-        <w:t xml:space="preserve"> (</w:t>
+        <w:t>PA Checkin (</w:t>
       </w:r>
       <w:r>
         <w:t>10pts)</w:t>
@@ -1665,7 +1606,7 @@
 </file>
 
 <file path=word/numbering.xml><?xml version="1.0" encoding="utf-8"?>
-<w:numbering xmlns:wpc="http://schemas.microsoft.com/office/word/2010/wordprocessingCanvas" xmlns:cx="http://schemas.microsoft.com/office/drawing/2014/chartex" xmlns:cx1="http://schemas.microsoft.com/office/drawing/2015/9/8/chartex" xmlns:cx2="http://schemas.microsoft.com/office/drawing/2015/10/21/chartex" xmlns:cx3="http://schemas.microsoft.com/office/drawing/2016/5/9/chartex" xmlns:cx4="http://schemas.microsoft.com/office/drawing/2016/5/10/chartex" xmlns:cx5="http://schemas.microsoft.com/office/drawing/2016/5/11/chartex" xmlns:cx6="http://schemas.microsoft.com/office/drawing/2016/5/12/chartex" xmlns:cx7="http://schemas.microsoft.com/office/drawing/2016/5/13/chartex" xmlns:cx8="http://schemas.microsoft.com/office/drawing/2016/5/14/chartex" xmlns:mc="http://schemas.openxmlformats.org/markup-compatibility/2006" xmlns:aink="http://schemas.microsoft.com/office/drawing/2016/ink" xmlns:am3d="http://schemas.microsoft.com/office/drawing/2017/model3d" xmlns:o="urn:schemas-microsoft-com:office:office" xmlns:r="http://schemas.openxmlformats.org/officeDocument/2006/relationships" xmlns:m="http://schemas.openxmlformats.org/officeDocument/2006/math" xmlns:v="urn:schemas-microsoft-com:vml" xmlns:wp14="http://schemas.microsoft.com/office/word/2010/wordprocessingDrawing" xmlns:wp="http://schemas.openxmlformats.org/drawingml/2006/wordprocessingDrawing" xmlns:w10="urn:schemas-microsoft-com:office:word" xmlns:w="http://schemas.openxmlformats.org/wordprocessingml/2006/main" xmlns:w14="http://schemas.microsoft.com/office/word/2010/wordml" xmlns:w15="http://schemas.microsoft.com/office/word/2012/wordml" xmlns:w16cid="http://schemas.microsoft.com/office/word/2016/wordml/cid" xmlns:w16se="http://schemas.microsoft.com/office/word/2015/wordml/symex" xmlns:wpg="http://schemas.microsoft.com/office/word/2010/wordprocessingGroup" xmlns:wpi="http://schemas.microsoft.com/office/word/2010/wordprocessingInk" xmlns:wne="http://schemas.microsoft.com/office/word/2006/wordml" xmlns:wps="http://schemas.microsoft.com/office/word/2010/wordprocessingShape" mc:Ignorable="w14 w15 w16se w16cid wp14">
+<w:numbering xmlns:wpc="http://schemas.microsoft.com/office/word/2010/wordprocessingCanvas" xmlns:cx="http://schemas.microsoft.com/office/drawing/2014/chartex" xmlns:cx1="http://schemas.microsoft.com/office/drawing/2015/9/8/chartex" xmlns:mc="http://schemas.openxmlformats.org/markup-compatibility/2006" xmlns:o="urn:schemas-microsoft-com:office:office" xmlns:r="http://schemas.openxmlformats.org/officeDocument/2006/relationships" xmlns:m="http://schemas.openxmlformats.org/officeDocument/2006/math" xmlns:v="urn:schemas-microsoft-com:vml" xmlns:wp14="http://schemas.microsoft.com/office/word/2010/wordprocessingDrawing" xmlns:wp="http://schemas.openxmlformats.org/drawingml/2006/wordprocessingDrawing" xmlns:w10="urn:schemas-microsoft-com:office:word" xmlns:w="http://schemas.openxmlformats.org/wordprocessingml/2006/main" xmlns:w14="http://schemas.microsoft.com/office/word/2010/wordml" xmlns:w15="http://schemas.microsoft.com/office/word/2012/wordml" xmlns:w16se="http://schemas.microsoft.com/office/word/2015/wordml/symex" xmlns:wpg="http://schemas.microsoft.com/office/word/2010/wordprocessingGroup" xmlns:wpi="http://schemas.microsoft.com/office/word/2010/wordprocessingInk" xmlns:wne="http://schemas.microsoft.com/office/word/2006/wordml" xmlns:wps="http://schemas.microsoft.com/office/word/2010/wordprocessingShape" mc:Ignorable="w14 w15 w16se wp14">
   <w:abstractNum w:abstractNumId="0" w15:restartNumberingAfterBreak="0">
     <w:nsid w:val="03C25BA2"/>
     <w:multiLevelType w:val="hybridMultilevel"/>
@@ -3969,7 +3910,7 @@
 </file>
 
 <file path=word/styles.xml><?xml version="1.0" encoding="utf-8"?>
-<w:styles xmlns:mc="http://schemas.openxmlformats.org/markup-compatibility/2006" xmlns:r="http://schemas.openxmlformats.org/officeDocument/2006/relationships" xmlns:w="http://schemas.openxmlformats.org/wordprocessingml/2006/main" xmlns:w14="http://schemas.microsoft.com/office/word/2010/wordml" xmlns:w15="http://schemas.microsoft.com/office/word/2012/wordml" xmlns:w16cid="http://schemas.microsoft.com/office/word/2016/wordml/cid" xmlns:w16se="http://schemas.microsoft.com/office/word/2015/wordml/symex" mc:Ignorable="w14 w15 w16se w16cid">
+<w:styles xmlns:mc="http://schemas.openxmlformats.org/markup-compatibility/2006" xmlns:r="http://schemas.openxmlformats.org/officeDocument/2006/relationships" xmlns:w="http://schemas.openxmlformats.org/wordprocessingml/2006/main" xmlns:w14="http://schemas.microsoft.com/office/word/2010/wordml" xmlns:w15="http://schemas.microsoft.com/office/word/2012/wordml" xmlns:w16se="http://schemas.microsoft.com/office/word/2015/wordml/symex" mc:Ignorable="w14 w15 w16se">
   <w:docDefaults>
     <w:rPrDefault>
       <w:rPr>
@@ -3985,7 +3926,7 @@
       </w:pPr>
     </w:pPrDefault>
   </w:docDefaults>
-  <w:latentStyles w:defLockedState="0" w:defUIPriority="99" w:defSemiHidden="0" w:defUnhideWhenUsed="0" w:defQFormat="0" w:count="375">
+  <w:latentStyles w:defLockedState="0" w:defUIPriority="99" w:defSemiHidden="0" w:defUnhideWhenUsed="0" w:defQFormat="0" w:count="371">
     <w:lsdException w:name="Normal" w:uiPriority="0" w:qFormat="1"/>
     <w:lsdException w:name="heading 1" w:uiPriority="9" w:qFormat="1"/>
     <w:lsdException w:name="heading 2" w:semiHidden="1" w:uiPriority="9" w:unhideWhenUsed="1" w:qFormat="1"/>
@@ -4357,10 +4298,6 @@
     <w:lsdException w:name="List Table 5 Dark Accent 6" w:uiPriority="50"/>
     <w:lsdException w:name="List Table 6 Colorful Accent 6" w:uiPriority="51"/>
     <w:lsdException w:name="List Table 7 Colorful Accent 6" w:uiPriority="52"/>
-    <w:lsdException w:name="Mention" w:semiHidden="1" w:unhideWhenUsed="1"/>
-    <w:lsdException w:name="Smart Hyperlink" w:semiHidden="1" w:unhideWhenUsed="1"/>
-    <w:lsdException w:name="Hashtag" w:semiHidden="1" w:unhideWhenUsed="1"/>
-    <w:lsdException w:name="Unresolved Mention" w:semiHidden="1" w:unhideWhenUsed="1"/>
   </w:latentStyles>
   <w:style w:type="paragraph" w:default="1" w:styleId="Normal">
     <w:name w:val="Normal"/>

</xml_diff>

<commit_message>
fixed another typo in pa4.
</commit_message>
<xml_diff>
--- a/homework/pa4/PA4.docx
+++ b/homework/pa4/PA4.docx
@@ -608,7 +608,15 @@
               <w:rPr>
                 <w:rFonts w:ascii="Consolas" w:hAnsi="Consolas"/>
               </w:rPr>
-              <w:t>Is it a dog? (yes/no): No</w:t>
+              <w:t>Is it a dog? (yes/no): n</w:t>
+            </w:r>
+            <w:bookmarkStart w:id="0" w:name="_GoBack"/>
+            <w:bookmarkEnd w:id="0"/>
+            <w:r>
+              <w:rPr>
+                <w:rFonts w:ascii="Consolas" w:hAnsi="Consolas"/>
+              </w:rPr>
+              <w:t>o</w:t>
             </w:r>
           </w:p>
           <w:p>
@@ -770,8 +778,6 @@
               </w:rPr>
               <w:t>es</w:t>
             </w:r>
-            <w:bookmarkStart w:id="0" w:name="_GoBack"/>
-            <w:bookmarkEnd w:id="0"/>
           </w:p>
           <w:p>
             <w:pPr>

</xml_diff>

<commit_message>
removed sliding grading scale for next semester.
</commit_message>
<xml_diff>
--- a/homework/pa4/PA4.docx
+++ b/homework/pa4/PA4.docx
@@ -53,7 +53,15 @@
         </w:numPr>
       </w:pPr>
       <w:r>
-        <w:t>Output the value of the node (i.e. next question to ask, "e.g. does it have fur?")</w:t>
+        <w:t>Output the value of the node (i.e. next question to ask, "</w:t>
+      </w:r>
+      <w:proofErr w:type="gramStart"/>
+      <w:r>
+        <w:t>e.g</w:t>
+      </w:r>
+      <w:proofErr w:type="gramEnd"/>
+      <w:r>
+        <w:t>. does it have fur?")</w:t>
       </w:r>
     </w:p>
     <w:p>
@@ -610,8 +618,6 @@
               </w:rPr>
               <w:t>Is it a dog? (yes/no): n</w:t>
             </w:r>
-            <w:bookmarkStart w:id="0" w:name="_GoBack"/>
-            <w:bookmarkEnd w:id="0"/>
             <w:r>
               <w:rPr>
                 <w:rFonts w:ascii="Consolas" w:hAnsi="Consolas"/>
@@ -642,8 +648,16 @@
               <w:rPr>
                 <w:rFonts w:ascii="Consolas" w:hAnsi="Consolas"/>
               </w:rPr>
-              <w:t>What is a yes/no question that I can use to differentiate between a dog and a bird?:</w:t>
+              <w:t>What is a yes/no question that I can use to differentiate between a dog and a bird</w:t>
             </w:r>
+            <w:proofErr w:type="gramStart"/>
+            <w:r>
+              <w:rPr>
+                <w:rFonts w:ascii="Consolas" w:hAnsi="Consolas"/>
+              </w:rPr>
+              <w:t>?:</w:t>
+            </w:r>
+            <w:proofErr w:type="gramEnd"/>
           </w:p>
           <w:p>
             <w:pPr>
@@ -854,8 +868,16 @@
               <w:rPr>
                 <w:rFonts w:ascii="Consolas" w:hAnsi="Consolas"/>
               </w:rPr>
-              <w:t>What is a yes/no question that I can use to differentiate between a dog and a cat?:</w:t>
+              <w:t>What is a yes/no question that I can use to differentiate between a dog and a cat</w:t>
             </w:r>
+            <w:proofErr w:type="gramStart"/>
+            <w:r>
+              <w:rPr>
+                <w:rFonts w:ascii="Consolas" w:hAnsi="Consolas"/>
+              </w:rPr>
+              <w:t>?:</w:t>
+            </w:r>
+            <w:proofErr w:type="gramEnd"/>
           </w:p>
           <w:p>
             <w:pPr>
@@ -923,7 +945,23 @@
     </w:p>
     <w:p>
       <w:r>
-        <w:t xml:space="preserve">There is no starter code provided for this project – you are free to implement the program however you see best.  That being said, it might be useful for you to reuse my BinaryNode class as it provides a solid foundation for any binary tree.  </w:t>
+        <w:t xml:space="preserve">There is no starter code provided for this project – you are free to implement the program however you see </w:t>
+      </w:r>
+      <w:proofErr w:type="gramStart"/>
+      <w:r>
+        <w:t>best</w:t>
+      </w:r>
+      <w:proofErr w:type="gramEnd"/>
+      <w:r>
+        <w:t xml:space="preserve">.  That being said, it might be useful for you to reuse my </w:t>
+      </w:r>
+      <w:proofErr w:type="spellStart"/>
+      <w:r>
+        <w:t>BinaryNode</w:t>
+      </w:r>
+      <w:proofErr w:type="spellEnd"/>
+      <w:r>
+        <w:t xml:space="preserve"> class as it provides a solid foundation for any binary tree.  </w:t>
       </w:r>
     </w:p>
     <w:p>
@@ -1153,8 +1191,13 @@
         <w:t>4</w:t>
       </w:r>
       <w:r>
-        <w:t xml:space="preserve"> Checkin</w:t>
-      </w:r>
+        <w:t xml:space="preserve"> </w:t>
+      </w:r>
+      <w:proofErr w:type="spellStart"/>
+      <w:r>
+        <w:t>Checkin</w:t>
+      </w:r>
+      <w:proofErr w:type="spellEnd"/>
     </w:p>
     <w:p>
       <w:r>
@@ -1223,7 +1266,15 @@
         <w:pStyle w:val="Heading3"/>
       </w:pPr>
       <w:r>
-        <w:t>PA Checkin (</w:t>
+        <w:t xml:space="preserve">PA </w:t>
+      </w:r>
+      <w:proofErr w:type="spellStart"/>
+      <w:r>
+        <w:t>Checkin</w:t>
+      </w:r>
+      <w:proofErr w:type="spellEnd"/>
+      <w:r>
+        <w:t xml:space="preserve"> (</w:t>
       </w:r>
       <w:r>
         <w:t>10pts)</w:t>
@@ -1326,280 +1377,9 @@
     </w:p>
     <w:p/>
     <w:p>
-      <w:pPr>
-        <w:pStyle w:val="Heading2"/>
-      </w:pPr>
-      <w:r>
-        <w:lastRenderedPageBreak/>
-        <w:t>Grade Distribution</w:t>
-      </w:r>
-    </w:p>
-    <w:p>
-      <w:r>
-        <w:t xml:space="preserve">Your final grade for the assignment will be determined based on the number of points earned.  </w:t>
-      </w:r>
-    </w:p>
-    <w:tbl>
-      <w:tblPr>
-        <w:tblStyle w:val="GridTable21"/>
-        <w:tblW w:w="0" w:type="auto"/>
-        <w:tblLook w:val="04A0" w:firstRow="1" w:lastRow="0" w:firstColumn="1" w:lastColumn="0" w:noHBand="0" w:noVBand="1"/>
-      </w:tblPr>
-      <w:tblGrid>
-        <w:gridCol w:w="1435"/>
-        <w:gridCol w:w="7915"/>
-      </w:tblGrid>
-      <w:tr>
-        <w:trPr>
-          <w:cnfStyle w:val="100000000000" w:firstRow="1" w:lastRow="0" w:firstColumn="0" w:lastColumn="0" w:oddVBand="0" w:evenVBand="0" w:oddHBand="0" w:evenHBand="0" w:firstRowFirstColumn="0" w:firstRowLastColumn="0" w:lastRowFirstColumn="0" w:lastRowLastColumn="0"/>
-        </w:trPr>
-        <w:tc>
-          <w:tcPr>
-            <w:cnfStyle w:val="001000000000" w:firstRow="0" w:lastRow="0" w:firstColumn="1" w:lastColumn="0" w:oddVBand="0" w:evenVBand="0" w:oddHBand="0" w:evenHBand="0" w:firstRowFirstColumn="0" w:firstRowLastColumn="0" w:lastRowFirstColumn="0" w:lastRowLastColumn="0"/>
-            <w:tcW w:w="1435" w:type="dxa"/>
-          </w:tcPr>
-          <w:p>
-            <w:r>
-              <w:t>Score</w:t>
-            </w:r>
-          </w:p>
-        </w:tc>
-        <w:tc>
-          <w:tcPr>
-            <w:tcW w:w="7915" w:type="dxa"/>
-          </w:tcPr>
-          <w:p>
-            <w:pPr>
-              <w:cnfStyle w:val="100000000000" w:firstRow="1" w:lastRow="0" w:firstColumn="0" w:lastColumn="0" w:oddVBand="0" w:evenVBand="0" w:oddHBand="0" w:evenHBand="0" w:firstRowFirstColumn="0" w:firstRowLastColumn="0" w:lastRowFirstColumn="0" w:lastRowLastColumn="0"/>
-            </w:pPr>
-            <w:r>
-              <w:t>Points Required</w:t>
-            </w:r>
-          </w:p>
-        </w:tc>
-      </w:tr>
-      <w:tr>
-        <w:trPr>
-          <w:cnfStyle w:val="000000100000" w:firstRow="0" w:lastRow="0" w:firstColumn="0" w:lastColumn="0" w:oddVBand="0" w:evenVBand="0" w:oddHBand="1" w:evenHBand="0" w:firstRowFirstColumn="0" w:firstRowLastColumn="0" w:lastRowFirstColumn="0" w:lastRowLastColumn="0"/>
-        </w:trPr>
-        <w:tc>
-          <w:tcPr>
-            <w:cnfStyle w:val="001000000000" w:firstRow="0" w:lastRow="0" w:firstColumn="1" w:lastColumn="0" w:oddVBand="0" w:evenVBand="0" w:oddHBand="0" w:evenHBand="0" w:firstRowFirstColumn="0" w:firstRowLastColumn="0" w:lastRowFirstColumn="0" w:lastRowLastColumn="0"/>
-            <w:tcW w:w="1435" w:type="dxa"/>
-          </w:tcPr>
-          <w:p>
-            <w:r>
-              <w:t>100</w:t>
-            </w:r>
-          </w:p>
-        </w:tc>
-        <w:tc>
-          <w:tcPr>
-            <w:tcW w:w="7915" w:type="dxa"/>
-          </w:tcPr>
-          <w:p>
-            <w:pPr>
-              <w:cnfStyle w:val="000000100000" w:firstRow="0" w:lastRow="0" w:firstColumn="0" w:lastColumn="0" w:oddVBand="0" w:evenVBand="0" w:oddHBand="1" w:evenHBand="0" w:firstRowFirstColumn="0" w:firstRowLastColumn="0" w:lastRowFirstColumn="0" w:lastRowLastColumn="0"/>
-            </w:pPr>
-            <w:r>
-              <w:t>90</w:t>
-            </w:r>
-          </w:p>
-        </w:tc>
-      </w:tr>
-      <w:tr>
-        <w:tc>
-          <w:tcPr>
-            <w:cnfStyle w:val="001000000000" w:firstRow="0" w:lastRow="0" w:firstColumn="1" w:lastColumn="0" w:oddVBand="0" w:evenVBand="0" w:oddHBand="0" w:evenHBand="0" w:firstRowFirstColumn="0" w:firstRowLastColumn="0" w:lastRowFirstColumn="0" w:lastRowLastColumn="0"/>
-            <w:tcW w:w="1435" w:type="dxa"/>
-          </w:tcPr>
-          <w:p>
-            <w:r>
-              <w:t>90</w:t>
-            </w:r>
-          </w:p>
-        </w:tc>
-        <w:tc>
-          <w:tcPr>
-            <w:tcW w:w="7915" w:type="dxa"/>
-          </w:tcPr>
-          <w:p>
-            <w:pPr>
-              <w:cnfStyle w:val="000000000000" w:firstRow="0" w:lastRow="0" w:firstColumn="0" w:lastColumn="0" w:oddVBand="0" w:evenVBand="0" w:oddHBand="0" w:evenHBand="0" w:firstRowFirstColumn="0" w:firstRowLastColumn="0" w:lastRowFirstColumn="0" w:lastRowLastColumn="0"/>
-            </w:pPr>
-            <w:r>
-              <w:t>85</w:t>
-            </w:r>
-          </w:p>
-        </w:tc>
-      </w:tr>
-      <w:tr>
-        <w:trPr>
-          <w:cnfStyle w:val="000000100000" w:firstRow="0" w:lastRow="0" w:firstColumn="0" w:lastColumn="0" w:oddVBand="0" w:evenVBand="0" w:oddHBand="1" w:evenHBand="0" w:firstRowFirstColumn="0" w:firstRowLastColumn="0" w:lastRowFirstColumn="0" w:lastRowLastColumn="0"/>
-        </w:trPr>
-        <w:tc>
-          <w:tcPr>
-            <w:cnfStyle w:val="001000000000" w:firstRow="0" w:lastRow="0" w:firstColumn="1" w:lastColumn="0" w:oddVBand="0" w:evenVBand="0" w:oddHBand="0" w:evenHBand="0" w:firstRowFirstColumn="0" w:firstRowLastColumn="0" w:lastRowFirstColumn="0" w:lastRowLastColumn="0"/>
-            <w:tcW w:w="1435" w:type="dxa"/>
-          </w:tcPr>
-          <w:p>
-            <w:r>
-              <w:t>80</w:t>
-            </w:r>
-          </w:p>
-        </w:tc>
-        <w:tc>
-          <w:tcPr>
-            <w:tcW w:w="7915" w:type="dxa"/>
-          </w:tcPr>
-          <w:p>
-            <w:pPr>
-              <w:cnfStyle w:val="000000100000" w:firstRow="0" w:lastRow="0" w:firstColumn="0" w:lastColumn="0" w:oddVBand="0" w:evenVBand="0" w:oddHBand="1" w:evenHBand="0" w:firstRowFirstColumn="0" w:firstRowLastColumn="0" w:lastRowFirstColumn="0" w:lastRowLastColumn="0"/>
-            </w:pPr>
-            <w:r>
-              <w:t>75</w:t>
-            </w:r>
-          </w:p>
-        </w:tc>
-      </w:tr>
-      <w:tr>
-        <w:tc>
-          <w:tcPr>
-            <w:cnfStyle w:val="001000000000" w:firstRow="0" w:lastRow="0" w:firstColumn="1" w:lastColumn="0" w:oddVBand="0" w:evenVBand="0" w:oddHBand="0" w:evenHBand="0" w:firstRowFirstColumn="0" w:firstRowLastColumn="0" w:lastRowFirstColumn="0" w:lastRowLastColumn="0"/>
-            <w:tcW w:w="1435" w:type="dxa"/>
-          </w:tcPr>
-          <w:p>
-            <w:r>
-              <w:t>70</w:t>
-            </w:r>
-          </w:p>
-        </w:tc>
-        <w:tc>
-          <w:tcPr>
-            <w:tcW w:w="7915" w:type="dxa"/>
-          </w:tcPr>
-          <w:p>
-            <w:pPr>
-              <w:cnfStyle w:val="000000000000" w:firstRow="0" w:lastRow="0" w:firstColumn="0" w:lastColumn="0" w:oddVBand="0" w:evenVBand="0" w:oddHBand="0" w:evenHBand="0" w:firstRowFirstColumn="0" w:firstRowLastColumn="0" w:lastRowFirstColumn="0" w:lastRowLastColumn="0"/>
-            </w:pPr>
-            <w:r>
-              <w:t>60</w:t>
-            </w:r>
-          </w:p>
-        </w:tc>
-      </w:tr>
-      <w:tr>
-        <w:trPr>
-          <w:cnfStyle w:val="000000100000" w:firstRow="0" w:lastRow="0" w:firstColumn="0" w:lastColumn="0" w:oddVBand="0" w:evenVBand="0" w:oddHBand="1" w:evenHBand="0" w:firstRowFirstColumn="0" w:firstRowLastColumn="0" w:lastRowFirstColumn="0" w:lastRowLastColumn="0"/>
-        </w:trPr>
-        <w:tc>
-          <w:tcPr>
-            <w:cnfStyle w:val="001000000000" w:firstRow="0" w:lastRow="0" w:firstColumn="1" w:lastColumn="0" w:oddVBand="0" w:evenVBand="0" w:oddHBand="0" w:evenHBand="0" w:firstRowFirstColumn="0" w:firstRowLastColumn="0" w:lastRowFirstColumn="0" w:lastRowLastColumn="0"/>
-            <w:tcW w:w="1435" w:type="dxa"/>
-          </w:tcPr>
-          <w:p>
-            <w:r>
-              <w:t>60</w:t>
-            </w:r>
-          </w:p>
-        </w:tc>
-        <w:tc>
-          <w:tcPr>
-            <w:tcW w:w="7915" w:type="dxa"/>
-          </w:tcPr>
-          <w:p>
-            <w:pPr>
-              <w:cnfStyle w:val="000000100000" w:firstRow="0" w:lastRow="0" w:firstColumn="0" w:lastColumn="0" w:oddVBand="0" w:evenVBand="0" w:oddHBand="1" w:evenHBand="0" w:firstRowFirstColumn="0" w:firstRowLastColumn="0" w:lastRowFirstColumn="0" w:lastRowLastColumn="0"/>
-            </w:pPr>
-            <w:r>
-              <w:t>50</w:t>
-            </w:r>
-          </w:p>
-        </w:tc>
-      </w:tr>
-      <w:tr>
-        <w:tc>
-          <w:tcPr>
-            <w:cnfStyle w:val="001000000000" w:firstRow="0" w:lastRow="0" w:firstColumn="1" w:lastColumn="0" w:oddVBand="0" w:evenVBand="0" w:oddHBand="0" w:evenHBand="0" w:firstRowFirstColumn="0" w:firstRowLastColumn="0" w:lastRowFirstColumn="0" w:lastRowLastColumn="0"/>
-            <w:tcW w:w="1435" w:type="dxa"/>
-          </w:tcPr>
-          <w:p>
-            <w:r>
-              <w:t>50</w:t>
-            </w:r>
-          </w:p>
-        </w:tc>
-        <w:tc>
-          <w:tcPr>
-            <w:tcW w:w="7915" w:type="dxa"/>
-          </w:tcPr>
-          <w:p>
-            <w:pPr>
-              <w:cnfStyle w:val="000000000000" w:firstRow="0" w:lastRow="0" w:firstColumn="0" w:lastColumn="0" w:oddVBand="0" w:evenVBand="0" w:oddHBand="0" w:evenHBand="0" w:firstRowFirstColumn="0" w:firstRowLastColumn="0" w:lastRowFirstColumn="0" w:lastRowLastColumn="0"/>
-            </w:pPr>
-            <w:r>
-              <w:t>40</w:t>
-            </w:r>
-          </w:p>
-        </w:tc>
-      </w:tr>
-      <w:tr>
-        <w:trPr>
-          <w:cnfStyle w:val="000000100000" w:firstRow="0" w:lastRow="0" w:firstColumn="0" w:lastColumn="0" w:oddVBand="0" w:evenVBand="0" w:oddHBand="1" w:evenHBand="0" w:firstRowFirstColumn="0" w:firstRowLastColumn="0" w:lastRowFirstColumn="0" w:lastRowLastColumn="0"/>
-        </w:trPr>
-        <w:tc>
-          <w:tcPr>
-            <w:cnfStyle w:val="001000000000" w:firstRow="0" w:lastRow="0" w:firstColumn="1" w:lastColumn="0" w:oddVBand="0" w:evenVBand="0" w:oddHBand="0" w:evenHBand="0" w:firstRowFirstColumn="0" w:firstRowLastColumn="0" w:lastRowFirstColumn="0" w:lastRowLastColumn="0"/>
-            <w:tcW w:w="1435" w:type="dxa"/>
-          </w:tcPr>
-          <w:p>
-            <w:r>
-              <w:t>40</w:t>
-            </w:r>
-          </w:p>
-        </w:tc>
-        <w:tc>
-          <w:tcPr>
-            <w:tcW w:w="7915" w:type="dxa"/>
-          </w:tcPr>
-          <w:p>
-            <w:pPr>
-              <w:cnfStyle w:val="000000100000" w:firstRow="0" w:lastRow="0" w:firstColumn="0" w:lastColumn="0" w:oddVBand="0" w:evenVBand="0" w:oddHBand="1" w:evenHBand="0" w:firstRowFirstColumn="0" w:firstRowLastColumn="0" w:lastRowFirstColumn="0" w:lastRowLastColumn="0"/>
-            </w:pPr>
-            <w:r>
-              <w:t>30</w:t>
-            </w:r>
-          </w:p>
-        </w:tc>
-      </w:tr>
-      <w:tr>
-        <w:tc>
-          <w:tcPr>
-            <w:cnfStyle w:val="001000000000" w:firstRow="0" w:lastRow="0" w:firstColumn="1" w:lastColumn="0" w:oddVBand="0" w:evenVBand="0" w:oddHBand="0" w:evenHBand="0" w:firstRowFirstColumn="0" w:firstRowLastColumn="0" w:lastRowFirstColumn="0" w:lastRowLastColumn="0"/>
-            <w:tcW w:w="1435" w:type="dxa"/>
-          </w:tcPr>
-          <w:p>
-            <w:r>
-              <w:t>25</w:t>
-            </w:r>
-          </w:p>
-        </w:tc>
-        <w:tc>
-          <w:tcPr>
-            <w:tcW w:w="7915" w:type="dxa"/>
-          </w:tcPr>
-          <w:p>
-            <w:pPr>
-              <w:cnfStyle w:val="000000000000" w:firstRow="0" w:lastRow="0" w:firstColumn="0" w:lastColumn="0" w:oddVBand="0" w:evenVBand="0" w:oddHBand="0" w:evenHBand="0" w:firstRowFirstColumn="0" w:firstRowLastColumn="0" w:lastRowFirstColumn="0" w:lastRowLastColumn="0"/>
-            </w:pPr>
-            <w:r>
-              <w:t>20</w:t>
-            </w:r>
-          </w:p>
-        </w:tc>
-      </w:tr>
-    </w:tbl>
-    <w:p/>
+      <w:bookmarkStart w:id="0" w:name="_GoBack"/>
+      <w:bookmarkEnd w:id="0"/>
+    </w:p>
     <w:p/>
     <w:sectPr>
       <w:pgSz w:w="12240" w:h="15840"/>

</xml_diff>